<commit_message>
sprintti 2 valmis memo
</commit_message>
<xml_diff>
--- a/Dokumentit/Sprintti-memot/sprintti_2.docx
+++ b/Dokumentit/Sprintti-memot/sprintti_2.docx
@@ -4,14 +4,23 @@
   <w:body>
     <w:p>
       <w:r>
-        <w:t>Sprinttipalaveri viikko 1</w:t>
-      </w:r>
-      <w:r>
-        <w:br/>
-      </w:r>
-      <w:r>
-        <w:br/>
-        <w:t xml:space="preserve">päivämäärä: 17.11. </w:t>
+        <w:t xml:space="preserve">Sprinttipalaveri viikko </w:t>
+      </w:r>
+      <w:r>
+        <w:t>2</w:t>
+      </w:r>
+      <w:r>
+        <w:br/>
+      </w:r>
+      <w:r>
+        <w:br/>
+        <w:t xml:space="preserve">päivämäärä: </w:t>
+      </w:r>
+      <w:r>
+        <w:t>27</w:t>
+      </w:r>
+      <w:r>
+        <w:t xml:space="preserve">.11. </w:t>
       </w:r>
       <w:r>
         <w:br/>
@@ -25,82 +34,67 @@
       </w:r>
       <w:r>
         <w:br/>
-        <w:t xml:space="preserve">Mitä tehtiin: Ladattiin projektin </w:t>
-      </w:r>
-      <w:proofErr w:type="spellStart"/>
-      <w:r>
-        <w:t>backend</w:t>
-      </w:r>
-      <w:proofErr w:type="spellEnd"/>
+      </w:r>
+      <w:r>
+        <w:t>Mitä tehtiin: UI- suunitelmat canvalla (verkkokauppa, about, contact, ostoskori)</w:t>
+      </w:r>
+      <w:r>
+        <w:br/>
+      </w:r>
+      <w:r>
+        <w:br/>
+      </w:r>
+      <w:r>
+        <w:br/>
+        <w:t>-</w:t>
+      </w:r>
       <w:r>
         <w:t xml:space="preserve"> </w:t>
       </w:r>
-      <w:proofErr w:type="spellStart"/>
-      <w:r>
-        <w:t>githubiin</w:t>
-      </w:r>
-      <w:proofErr w:type="spellEnd"/>
-      <w:r>
-        <w:t xml:space="preserve">, lisättiin dokumentit kansio, </w:t>
-      </w:r>
-      <w:r>
-        <w:br/>
-        <w:t>palvelimen käyttöönotto</w:t>
-      </w:r>
-      <w:r>
-        <w:t xml:space="preserve">, luotiin </w:t>
-      </w:r>
-      <w:proofErr w:type="spellStart"/>
-      <w:r>
-        <w:t>react</w:t>
-      </w:r>
-      <w:proofErr w:type="spellEnd"/>
-      <w:r>
-        <w:t xml:space="preserve"> </w:t>
-      </w:r>
-      <w:proofErr w:type="spellStart"/>
-      <w:proofErr w:type="gramStart"/>
-      <w:r>
-        <w:t>sovellus</w:t>
-      </w:r>
-      <w:r>
-        <w:t>,taisteltiin</w:t>
-      </w:r>
-      <w:proofErr w:type="spellEnd"/>
-      <w:proofErr w:type="gramEnd"/>
-      <w:r>
-        <w:t xml:space="preserve"> </w:t>
-      </w:r>
-      <w:proofErr w:type="spellStart"/>
-      <w:r>
-        <w:t>gitignoren</w:t>
-      </w:r>
-      <w:proofErr w:type="spellEnd"/>
-      <w:r>
-        <w:t xml:space="preserve"> kanssa -&gt; ongelmana että </w:t>
-      </w:r>
-      <w:proofErr w:type="spellStart"/>
-      <w:r>
-        <w:t>node</w:t>
-      </w:r>
-      <w:proofErr w:type="spellEnd"/>
-      <w:r>
-        <w:t xml:space="preserve"> moduulit menevät versionhallintaan </w:t>
-      </w:r>
-      <w:proofErr w:type="spellStart"/>
-      <w:r>
-        <w:t>gitignoresta</w:t>
-      </w:r>
-      <w:proofErr w:type="spellEnd"/>
-      <w:r>
-        <w:t xml:space="preserve"> huolimatta. </w:t>
-      </w:r>
-      <w:r>
-        <w:br/>
-      </w:r>
-      <w:r>
-        <w:br/>
-        <w:t>Mitä seuraavaksi:</w:t>
+      <w:r>
+        <w:t>Tämän palaverin tavoitteena oli saada UI-suunnitelmat valmiiksi.</w:t>
+      </w:r>
+      <w:r>
+        <w:br/>
+      </w:r>
+      <w:r>
+        <w:t>”-</w:t>
+      </w:r>
+      <w:r>
+        <w:t>Tehtiinkö kaikki sprintin käyttäjätarinat/tehtävät?</w:t>
+      </w:r>
+      <w:r>
+        <w:t>” --- mitä tarkoitetaan käyttäjätarinoilla?</w:t>
+      </w:r>
+      <w:r>
+        <w:br/>
+        <w:t>- Poikkeamia sprintissä sen verran, että palaveri/projektin tekemiseen varattu aika siirtyi viikolla sairastapauksien vuoksi. Tämä korvataan</w:t>
+      </w:r>
+      <w:r>
+        <w:t xml:space="preserve"> niin,</w:t>
+      </w:r>
+      <w:r>
+        <w:t xml:space="preserve"> että sprintti 2 palaveri pidettiin nyt maanantaina 27.11. jonka jälkeen aloitellaan sprinttiä 3. </w:t>
+      </w:r>
+      <w:r>
+        <w:br/>
+        <w:t>- Tiimin yhteistyö toimii edelleen hyvin. Projektin tekoon saadaan järjestettyä yhteistä aikaa ja pyritään siihen, että jokainen ryhmän jäsen aina paikalla. Haasteita tässä sprintissä aiheutti sairastelut.</w:t>
+      </w:r>
+      <w:r>
+        <w:br/>
+      </w:r>
+      <w:r>
+        <w:br/>
+      </w:r>
+      <w:r>
+        <w:br/>
+      </w:r>
+      <w:r>
+        <w:br/>
+        <w:t>Mitä seuraava</w:t>
+      </w:r>
+      <w:r>
+        <w:t>ssa sprintissä:</w:t>
       </w:r>
       <w:r>
         <w:br/>
@@ -110,21 +104,19 @@
         <w:t>Etusivun lisäys</w:t>
       </w:r>
       <w:r>
-        <w:br/>
-      </w:r>
-      <w:r>
-        <w:t>kokonaisuuden ulkoasu --- toiminnallisuus tämän jälkeen</w:t>
-      </w:r>
-      <w:r>
-        <w:br/>
-      </w:r>
-      <w:proofErr w:type="spellStart"/>
-      <w:r>
-        <w:t>tietokantajuttuhin</w:t>
-      </w:r>
-      <w:proofErr w:type="spellEnd"/>
-      <w:r>
-        <w:t xml:space="preserve"> perehtyminen?</w:t>
+        <w:t>ksen jälkeen muut sivut (about, contact…)</w:t>
+      </w:r>
+      <w:r>
+        <w:br/>
+      </w:r>
+      <w:r>
+        <w:t xml:space="preserve">toiminnallisuus </w:t>
+      </w:r>
+      <w:r>
+        <w:br/>
+      </w:r>
+      <w:r>
+        <w:t>tietokantajuttuhin perehtyminen?</w:t>
       </w:r>
       <w:r>
         <w:br/>
@@ -141,6 +133,163 @@
     </w:sectPr>
   </w:body>
 </w:document>
+</file>
+
+<file path=word/numbering.xml><?xml version="1.0" encoding="utf-8"?>
+<w:numbering xmlns:wpc="http://schemas.microsoft.com/office/word/2010/wordprocessingCanvas" xmlns:cx="http://schemas.microsoft.com/office/drawing/2014/chartex" xmlns:cx1="http://schemas.microsoft.com/office/drawing/2015/9/8/chartex" xmlns:cx2="http://schemas.microsoft.com/office/drawing/2015/10/21/chartex" xmlns:cx3="http://schemas.microsoft.com/office/drawing/2016/5/9/chartex" xmlns:cx4="http://schemas.microsoft.com/office/drawing/2016/5/10/chartex" xmlns:cx5="http://schemas.microsoft.com/office/drawing/2016/5/11/chartex" xmlns:cx6="http://schemas.microsoft.com/office/drawing/2016/5/12/chartex" xmlns:cx7="http://schemas.microsoft.com/office/drawing/2016/5/13/chartex" xmlns:cx8="http://schemas.microsoft.com/office/drawing/2016/5/14/chartex" xmlns:mc="http://schemas.openxmlformats.org/markup-compatibility/2006" xmlns:aink="http://schemas.microsoft.com/office/drawing/2016/ink" xmlns:am3d="http://schemas.microsoft.com/office/drawing/2017/model3d" xmlns:o="urn:schemas-microsoft-com:office:office" xmlns:oel="http://schemas.microsoft.com/office/2019/extlst" xmlns:r="http://schemas.openxmlformats.org/officeDocument/2006/relationships" xmlns:m="http://schemas.openxmlformats.org/officeDocument/2006/math" xmlns:v="urn:schemas-microsoft-com:vml" xmlns:wp14="http://schemas.microsoft.com/office/word/2010/wordprocessingDrawing" xmlns:wp="http://schemas.openxmlformats.org/drawingml/2006/wordprocessingDrawing" xmlns:w10="urn:schemas-microsoft-com:office:word" xmlns:w="http://schemas.openxmlformats.org/wordprocessingml/2006/main" xmlns:w14="http://schemas.microsoft.com/office/word/2010/wordml" xmlns:w15="http://schemas.microsoft.com/office/word/2012/wordml" xmlns:w16cex="http://schemas.microsoft.com/office/word/2018/wordml/cex" xmlns:w16cid="http://schemas.microsoft.com/office/word/2016/wordml/cid" xmlns:w16="http://schemas.microsoft.com/office/word/2018/wordml" xmlns:w16sdtdh="http://schemas.microsoft.com/office/word/2020/wordml/sdtdatahash" xmlns:w16se="http://schemas.microsoft.com/office/word/2015/wordml/symex" xmlns:wpg="http://schemas.microsoft.com/office/word/2010/wordprocessingGroup" xmlns:wpi="http://schemas.microsoft.com/office/word/2010/wordprocessingInk" xmlns:wne="http://schemas.microsoft.com/office/word/2006/wordml" xmlns:wps="http://schemas.microsoft.com/office/word/2010/wordprocessingShape" mc:Ignorable="w14 w15 w16se w16cid w16 w16cex w16sdtdh wp14">
+  <w:abstractNum w:abstractNumId="0" w15:restartNumberingAfterBreak="0">
+    <w:nsid w:val="7A3768D0"/>
+    <w:multiLevelType w:val="multilevel"/>
+    <w:tmpl w:val="8F287126"/>
+    <w:lvl w:ilvl="0">
+      <w:start w:val="1"/>
+      <w:numFmt w:val="bullet"/>
+      <w:lvlText w:val=""/>
+      <w:lvlJc w:val="left"/>
+      <w:pPr>
+        <w:tabs>
+          <w:tab w:val="num" w:pos="720"/>
+        </w:tabs>
+        <w:ind w:left="720" w:hanging="360"/>
+      </w:pPr>
+      <w:rPr>
+        <w:rFonts w:ascii="Symbol" w:hAnsi="Symbol" w:hint="default"/>
+        <w:sz w:val="20"/>
+      </w:rPr>
+    </w:lvl>
+    <w:lvl w:ilvl="1" w:tentative="1">
+      <w:start w:val="1"/>
+      <w:numFmt w:val="bullet"/>
+      <w:lvlText w:val="o"/>
+      <w:lvlJc w:val="left"/>
+      <w:pPr>
+        <w:tabs>
+          <w:tab w:val="num" w:pos="1440"/>
+        </w:tabs>
+        <w:ind w:left="1440" w:hanging="360"/>
+      </w:pPr>
+      <w:rPr>
+        <w:rFonts w:ascii="Courier New" w:hAnsi="Courier New" w:hint="default"/>
+        <w:sz w:val="20"/>
+      </w:rPr>
+    </w:lvl>
+    <w:lvl w:ilvl="2" w:tentative="1">
+      <w:start w:val="1"/>
+      <w:numFmt w:val="bullet"/>
+      <w:lvlText w:val=""/>
+      <w:lvlJc w:val="left"/>
+      <w:pPr>
+        <w:tabs>
+          <w:tab w:val="num" w:pos="2160"/>
+        </w:tabs>
+        <w:ind w:left="2160" w:hanging="360"/>
+      </w:pPr>
+      <w:rPr>
+        <w:rFonts w:ascii="Wingdings" w:hAnsi="Wingdings" w:hint="default"/>
+        <w:sz w:val="20"/>
+      </w:rPr>
+    </w:lvl>
+    <w:lvl w:ilvl="3" w:tentative="1">
+      <w:start w:val="1"/>
+      <w:numFmt w:val="bullet"/>
+      <w:lvlText w:val=""/>
+      <w:lvlJc w:val="left"/>
+      <w:pPr>
+        <w:tabs>
+          <w:tab w:val="num" w:pos="2880"/>
+        </w:tabs>
+        <w:ind w:left="2880" w:hanging="360"/>
+      </w:pPr>
+      <w:rPr>
+        <w:rFonts w:ascii="Wingdings" w:hAnsi="Wingdings" w:hint="default"/>
+        <w:sz w:val="20"/>
+      </w:rPr>
+    </w:lvl>
+    <w:lvl w:ilvl="4" w:tentative="1">
+      <w:start w:val="1"/>
+      <w:numFmt w:val="bullet"/>
+      <w:lvlText w:val=""/>
+      <w:lvlJc w:val="left"/>
+      <w:pPr>
+        <w:tabs>
+          <w:tab w:val="num" w:pos="3600"/>
+        </w:tabs>
+        <w:ind w:left="3600" w:hanging="360"/>
+      </w:pPr>
+      <w:rPr>
+        <w:rFonts w:ascii="Wingdings" w:hAnsi="Wingdings" w:hint="default"/>
+        <w:sz w:val="20"/>
+      </w:rPr>
+    </w:lvl>
+    <w:lvl w:ilvl="5" w:tentative="1">
+      <w:start w:val="1"/>
+      <w:numFmt w:val="bullet"/>
+      <w:lvlText w:val=""/>
+      <w:lvlJc w:val="left"/>
+      <w:pPr>
+        <w:tabs>
+          <w:tab w:val="num" w:pos="4320"/>
+        </w:tabs>
+        <w:ind w:left="4320" w:hanging="360"/>
+      </w:pPr>
+      <w:rPr>
+        <w:rFonts w:ascii="Wingdings" w:hAnsi="Wingdings" w:hint="default"/>
+        <w:sz w:val="20"/>
+      </w:rPr>
+    </w:lvl>
+    <w:lvl w:ilvl="6" w:tentative="1">
+      <w:start w:val="1"/>
+      <w:numFmt w:val="bullet"/>
+      <w:lvlText w:val=""/>
+      <w:lvlJc w:val="left"/>
+      <w:pPr>
+        <w:tabs>
+          <w:tab w:val="num" w:pos="5040"/>
+        </w:tabs>
+        <w:ind w:left="5040" w:hanging="360"/>
+      </w:pPr>
+      <w:rPr>
+        <w:rFonts w:ascii="Wingdings" w:hAnsi="Wingdings" w:hint="default"/>
+        <w:sz w:val="20"/>
+      </w:rPr>
+    </w:lvl>
+    <w:lvl w:ilvl="7" w:tentative="1">
+      <w:start w:val="1"/>
+      <w:numFmt w:val="bullet"/>
+      <w:lvlText w:val=""/>
+      <w:lvlJc w:val="left"/>
+      <w:pPr>
+        <w:tabs>
+          <w:tab w:val="num" w:pos="5760"/>
+        </w:tabs>
+        <w:ind w:left="5760" w:hanging="360"/>
+      </w:pPr>
+      <w:rPr>
+        <w:rFonts w:ascii="Wingdings" w:hAnsi="Wingdings" w:hint="default"/>
+        <w:sz w:val="20"/>
+      </w:rPr>
+    </w:lvl>
+    <w:lvl w:ilvl="8" w:tentative="1">
+      <w:start w:val="1"/>
+      <w:numFmt w:val="bullet"/>
+      <w:lvlText w:val=""/>
+      <w:lvlJc w:val="left"/>
+      <w:pPr>
+        <w:tabs>
+          <w:tab w:val="num" w:pos="6480"/>
+        </w:tabs>
+        <w:ind w:left="6480" w:hanging="360"/>
+      </w:pPr>
+      <w:rPr>
+        <w:rFonts w:ascii="Wingdings" w:hAnsi="Wingdings" w:hint="default"/>
+        <w:sz w:val="20"/>
+      </w:rPr>
+    </w:lvl>
+  </w:abstractNum>
+  <w:num w:numId="1" w16cid:durableId="241182251">
+    <w:abstractNumId w:val="0"/>
+  </w:num>
+</w:numbering>
 </file>
 
 <file path=word/styles.xml><?xml version="1.0" encoding="utf-8"?>

</xml_diff>